<commit_message>
überarbeitung Use Cases/UseCase Zusammenfassung.docx
</commit_message>
<xml_diff>
--- a/Use Cases/UseCase Zusammenfassung.docx
+++ b/Use Cases/UseCase Zusammenfassung.docx
@@ -74,7 +74,7 @@
             <w:rPr>
               <w:rFonts w:eastAsiaTheme="minorEastAsia"/>
               <w:noProof/>
-              <w:lang w:val="en-US" w:eastAsia="de-DE"/>
+              <w:lang w:eastAsia="de-DE"/>
             </w:rPr>
           </w:pPr>
           <w:r>
@@ -89,74 +89,111 @@
           <w:r>
             <w:fldChar w:fldCharType="separate"/>
           </w:r>
+          <w:bookmarkStart w:id="0" w:name="_GoBack"/>
+          <w:bookmarkEnd w:id="0"/>
           <w:r>
             <w:rPr>
-              <w:lang w:val="en-US"/>
+              <w:rStyle w:val="Hyperlink"/>
+              <w:noProof/>
             </w:rPr>
-            <w:t>a</w:t>
+            <w:fldChar w:fldCharType="begin"/>
           </w:r>
-          <w:hyperlink w:anchor="_Toc448327386" w:history="1">
-            <w:r>
-              <w:rPr>
-                <w:rStyle w:val="Hyperlink"/>
-                <w:rFonts w:ascii="Arial" w:eastAsia="Arial" w:hAnsi="Arial" w:cs="Arial"/>
-                <w:noProof/>
-                <w:lang w:val="en-US"/>
-              </w:rPr>
-              <w:t>Use Case UC1: Verkauf abwickeln</w:t>
-            </w:r>
-            <w:r>
-              <w:rPr>
-                <w:noProof/>
-                <w:webHidden/>
-                <w:lang w:val="en-US"/>
-              </w:rPr>
-              <w:tab/>
-            </w:r>
-            <w:r>
-              <w:rPr>
-                <w:noProof/>
-                <w:webHidden/>
-              </w:rPr>
-              <w:fldChar w:fldCharType="begin"/>
-            </w:r>
-            <w:r>
-              <w:rPr>
-                <w:noProof/>
-                <w:webHidden/>
-                <w:lang w:val="en-US"/>
-              </w:rPr>
-              <w:instrText xml:space="preserve"> PAGEREF _Toc448327386 \h </w:instrText>
-            </w:r>
-            <w:r>
-              <w:rPr>
-                <w:noProof/>
-                <w:webHidden/>
-              </w:rPr>
-            </w:r>
-            <w:r>
-              <w:rPr>
-                <w:noProof/>
-                <w:webHidden/>
-              </w:rPr>
-              <w:fldChar w:fldCharType="separate"/>
-            </w:r>
-            <w:r>
-              <w:rPr>
-                <w:noProof/>
-                <w:webHidden/>
-                <w:lang w:val="en-US"/>
-              </w:rPr>
-              <w:t>2</w:t>
-            </w:r>
-            <w:r>
-              <w:rPr>
-                <w:noProof/>
-                <w:webHidden/>
-              </w:rPr>
-              <w:fldChar w:fldCharType="end"/>
-            </w:r>
-          </w:hyperlink>
+          <w:r>
+            <w:rPr>
+              <w:rStyle w:val="Hyperlink"/>
+              <w:noProof/>
+            </w:rPr>
+            <w:instrText xml:space="preserve"> </w:instrText>
+          </w:r>
+          <w:r>
+            <w:rPr>
+              <w:noProof/>
+            </w:rPr>
+            <w:instrText>HYPERLINK \l "_Toc448328855"</w:instrText>
+          </w:r>
+          <w:r>
+            <w:rPr>
+              <w:rStyle w:val="Hyperlink"/>
+              <w:noProof/>
+            </w:rPr>
+            <w:instrText xml:space="preserve"> </w:instrText>
+          </w:r>
+          <w:r>
+            <w:rPr>
+              <w:rStyle w:val="Hyperlink"/>
+              <w:noProof/>
+            </w:rPr>
+          </w:r>
+          <w:r>
+            <w:rPr>
+              <w:rStyle w:val="Hyperlink"/>
+              <w:noProof/>
+            </w:rPr>
+            <w:fldChar w:fldCharType="separate"/>
+          </w:r>
+          <w:r>
+            <w:rPr>
+              <w:rStyle w:val="Hyperlink"/>
+              <w:rFonts w:ascii="Arial" w:eastAsia="Arial" w:hAnsi="Arial" w:cs="Arial"/>
+              <w:noProof/>
+            </w:rPr>
+            <w:t>Use Case UC1: Verkauf abwickeln</w:t>
+          </w:r>
+          <w:r>
+            <w:rPr>
+              <w:noProof/>
+              <w:webHidden/>
+            </w:rPr>
+            <w:tab/>
+          </w:r>
+          <w:r>
+            <w:rPr>
+              <w:noProof/>
+              <w:webHidden/>
+            </w:rPr>
+            <w:fldChar w:fldCharType="begin"/>
+          </w:r>
+          <w:r>
+            <w:rPr>
+              <w:noProof/>
+              <w:webHidden/>
+            </w:rPr>
+            <w:instrText xml:space="preserve"> PAGEREF _Toc448328855 \h </w:instrText>
+          </w:r>
+          <w:r>
+            <w:rPr>
+              <w:noProof/>
+              <w:webHidden/>
+            </w:rPr>
+          </w:r>
+          <w:r>
+            <w:rPr>
+              <w:noProof/>
+              <w:webHidden/>
+            </w:rPr>
+            <w:fldChar w:fldCharType="separate"/>
+          </w:r>
+          <w:r>
+            <w:rPr>
+              <w:noProof/>
+              <w:webHidden/>
+            </w:rPr>
+            <w:t>2</w:t>
+          </w:r>
+          <w:r>
+            <w:rPr>
+              <w:noProof/>
+              <w:webHidden/>
+            </w:rPr>
+            <w:fldChar w:fldCharType="end"/>
+          </w:r>
+          <w:r>
+            <w:rPr>
+              <w:rStyle w:val="Hyperlink"/>
+              <w:noProof/>
+            </w:rPr>
+            <w:fldChar w:fldCharType="end"/>
+          </w:r>
         </w:p>
         <w:p>
           <w:pPr>
@@ -170,7 +207,7 @@
               <w:lang w:eastAsia="de-DE"/>
             </w:rPr>
           </w:pPr>
-          <w:hyperlink w:anchor="_Toc448327387" w:history="1">
+          <w:hyperlink w:anchor="_Toc448328856" w:history="1">
             <w:r>
               <w:rPr>
                 <w:rStyle w:val="Hyperlink"/>
@@ -198,7 +235,7 @@
                 <w:noProof/>
                 <w:webHidden/>
               </w:rPr>
-              <w:instrText xml:space="preserve"> PAGEREF _Toc448327387 \h </w:instrText>
+              <w:instrText xml:space="preserve"> PAGEREF _Toc448328856 \h </w:instrText>
             </w:r>
             <w:r>
               <w:rPr>
@@ -241,7 +278,7 @@
               <w:lang w:eastAsia="de-DE"/>
             </w:rPr>
           </w:pPr>
-          <w:hyperlink w:anchor="_Toc448327388" w:history="1">
+          <w:hyperlink w:anchor="_Toc448328857" w:history="1">
             <w:r>
               <w:rPr>
                 <w:rStyle w:val="Hyperlink"/>
@@ -270,7 +307,7 @@
                 <w:noProof/>
                 <w:webHidden/>
               </w:rPr>
-              <w:instrText xml:space="preserve"> PAGEREF _Toc448327388 \h </w:instrText>
+              <w:instrText xml:space="preserve"> PAGEREF _Toc448328857 \h </w:instrText>
             </w:r>
             <w:r>
               <w:rPr>
@@ -313,7 +350,7 @@
               <w:lang w:eastAsia="de-DE"/>
             </w:rPr>
           </w:pPr>
-          <w:hyperlink w:anchor="_Toc448327389" w:history="1">
+          <w:hyperlink w:anchor="_Toc448328858" w:history="1">
             <w:r>
               <w:rPr>
                 <w:rStyle w:val="Hyperlink"/>
@@ -341,7 +378,7 @@
                 <w:noProof/>
                 <w:webHidden/>
               </w:rPr>
-              <w:instrText xml:space="preserve"> PAGEREF _Toc448327389 \h </w:instrText>
+              <w:instrText xml:space="preserve"> PAGEREF _Toc448328858 \h </w:instrText>
             </w:r>
             <w:r>
               <w:rPr>
@@ -384,7 +421,7 @@
               <w:lang w:eastAsia="de-DE"/>
             </w:rPr>
           </w:pPr>
-          <w:hyperlink w:anchor="_Toc448327390" w:history="1">
+          <w:hyperlink w:anchor="_Toc448328859" w:history="1">
             <w:r>
               <w:rPr>
                 <w:rStyle w:val="Hyperlink"/>
@@ -412,7 +449,7 @@
                 <w:noProof/>
                 <w:webHidden/>
               </w:rPr>
-              <w:instrText xml:space="preserve"> PAGEREF _Toc448327390 \h </w:instrText>
+              <w:instrText xml:space="preserve"> PAGEREF _Toc448328859 \h </w:instrText>
             </w:r>
             <w:r>
               <w:rPr>
@@ -455,7 +492,7 @@
               <w:lang w:eastAsia="de-DE"/>
             </w:rPr>
           </w:pPr>
-          <w:hyperlink w:anchor="_Toc448327391" w:history="1">
+          <w:hyperlink w:anchor="_Toc448328860" w:history="1">
             <w:r>
               <w:rPr>
                 <w:rStyle w:val="Hyperlink"/>
@@ -484,7 +521,7 @@
                 <w:noProof/>
                 <w:webHidden/>
               </w:rPr>
-              <w:instrText xml:space="preserve"> PAGEREF _Toc448327391 \h </w:instrText>
+              <w:instrText xml:space="preserve"> PAGEREF _Toc448328860 \h </w:instrText>
             </w:r>
             <w:r>
               <w:rPr>
@@ -527,7 +564,7 @@
               <w:lang w:eastAsia="de-DE"/>
             </w:rPr>
           </w:pPr>
-          <w:hyperlink w:anchor="_Toc448327392" w:history="1">
+          <w:hyperlink w:anchor="_Toc448328861" w:history="1">
             <w:r>
               <w:rPr>
                 <w:rStyle w:val="Hyperlink"/>
@@ -556,7 +593,7 @@
                 <w:noProof/>
                 <w:webHidden/>
               </w:rPr>
-              <w:instrText xml:space="preserve"> PAGEREF _Toc448327392 \h </w:instrText>
+              <w:instrText xml:space="preserve"> PAGEREF _Toc448328861 \h </w:instrText>
             </w:r>
             <w:r>
               <w:rPr>
@@ -599,7 +636,7 @@
               <w:lang w:eastAsia="de-DE"/>
             </w:rPr>
           </w:pPr>
-          <w:hyperlink w:anchor="_Toc448327393" w:history="1">
+          <w:hyperlink w:anchor="_Toc448328862" w:history="1">
             <w:r>
               <w:rPr>
                 <w:rStyle w:val="Hyperlink"/>
@@ -607,7 +644,7 @@
                 <w:noProof/>
                 <w:lang w:val="en-US"/>
               </w:rPr>
-              <w:t>Use Case UC8: CRUD Kundentermin bearbeiten</w:t>
+              <w:t>Use Case UC8: Kundentermin bearbeiten</w:t>
             </w:r>
             <w:r>
               <w:rPr>
@@ -628,7 +665,7 @@
                 <w:noProof/>
                 <w:webHidden/>
               </w:rPr>
-              <w:instrText xml:space="preserve"> PAGEREF _Toc448327393 \h </w:instrText>
+              <w:instrText xml:space="preserve"> PAGEREF _Toc448328862 \h </w:instrText>
             </w:r>
             <w:r>
               <w:rPr>
@@ -671,14 +708,14 @@
               <w:lang w:eastAsia="de-DE"/>
             </w:rPr>
           </w:pPr>
-          <w:hyperlink w:anchor="_Toc448327394" w:history="1">
+          <w:hyperlink w:anchor="_Toc448328863" w:history="1">
             <w:r>
               <w:rPr>
                 <w:rStyle w:val="Hyperlink"/>
                 <w:rFonts w:ascii="Arial" w:eastAsia="Arial" w:hAnsi="Arial" w:cs="Arial"/>
                 <w:noProof/>
               </w:rPr>
-              <w:t>Use Case UC9: CRUD Mitarbeiterschicht bearbeiten</w:t>
+              <w:t>Use Case UC9: Mitarbeiterschicht bearbeiten</w:t>
             </w:r>
             <w:r>
               <w:rPr>
@@ -699,7 +736,7 @@
                 <w:noProof/>
                 <w:webHidden/>
               </w:rPr>
-              <w:instrText xml:space="preserve"> PAGEREF _Toc448327394 \h </w:instrText>
+              <w:instrText xml:space="preserve"> PAGEREF _Toc448328863 \h </w:instrText>
             </w:r>
             <w:r>
               <w:rPr>
@@ -742,7 +779,7 @@
               <w:lang w:eastAsia="de-DE"/>
             </w:rPr>
           </w:pPr>
-          <w:hyperlink w:anchor="_Toc448327395" w:history="1">
+          <w:hyperlink w:anchor="_Toc448328864" w:history="1">
             <w:r>
               <w:rPr>
                 <w:rStyle w:val="Hyperlink"/>
@@ -770,7 +807,7 @@
                 <w:noProof/>
                 <w:webHidden/>
               </w:rPr>
-              <w:instrText xml:space="preserve"> PAGEREF _Toc448327395 \h </w:instrText>
+              <w:instrText xml:space="preserve"> PAGEREF _Toc448328864 \h </w:instrText>
             </w:r>
             <w:r>
               <w:rPr>
@@ -834,7 +871,7 @@
       <w:pPr>
         <w:pStyle w:val="berschrift1"/>
       </w:pPr>
-      <w:bookmarkStart w:id="0" w:name="_Toc448327386"/>
+      <w:bookmarkStart w:id="1" w:name="_Toc448328855"/>
       <w:proofErr w:type="spellStart"/>
       <w:r>
         <w:rPr>
@@ -874,49 +911,56 @@
         </w:rPr>
         <w:t xml:space="preserve"> Verkauf abwickeln</w:t>
       </w:r>
-      <w:bookmarkEnd w:id="0"/>
-    </w:p>
-    <w:p>
-      <w:pPr>
-        <w:pStyle w:val="KeinLeerraum"/>
-        <w:rPr>
-          <w:lang w:val="en-US"/>
-        </w:rPr>
-      </w:pPr>
-    </w:p>
-    <w:p>
-      <w:pPr>
-        <w:pStyle w:val="KeinLeerraum"/>
-        <w:rPr>
-          <w:b/>
-          <w:lang w:val="en-US"/>
-        </w:rPr>
-      </w:pPr>
-      <w:r>
-        <w:rPr>
-          <w:rFonts w:ascii="Arial" w:eastAsia="Arial" w:hAnsi="Arial" w:cs="Arial"/>
-          <w:b/>
-          <w:bCs/>
-          <w:lang w:val="en-US"/>
-        </w:rPr>
-        <w:t xml:space="preserve">Primary Actor: </w:t>
+      <w:bookmarkEnd w:id="1"/>
+    </w:p>
+    <w:p>
+      <w:pPr>
+        <w:pStyle w:val="KeinLeerraum"/>
+      </w:pPr>
+    </w:p>
+    <w:p>
+      <w:pPr>
+        <w:pStyle w:val="KeinLeerraum"/>
+        <w:rPr>
+          <w:b/>
+        </w:rPr>
+      </w:pPr>
+      <w:r>
+        <w:rPr>
+          <w:rFonts w:ascii="Arial" w:eastAsia="Arial" w:hAnsi="Arial" w:cs="Arial"/>
+          <w:b/>
+          <w:bCs/>
+        </w:rPr>
+        <w:t xml:space="preserve">Primary </w:t>
       </w:r>
       <w:proofErr w:type="spellStart"/>
       <w:r>
         <w:rPr>
           <w:rFonts w:ascii="Arial" w:eastAsia="Arial" w:hAnsi="Arial" w:cs="Arial"/>
-          <w:lang w:val="en-US"/>
+          <w:b/>
+          <w:bCs/>
+        </w:rPr>
+        <w:t>Actor</w:t>
+      </w:r>
+      <w:proofErr w:type="spellEnd"/>
+      <w:r>
+        <w:rPr>
+          <w:rFonts w:ascii="Arial" w:eastAsia="Arial" w:hAnsi="Arial" w:cs="Arial"/>
+          <w:b/>
+          <w:bCs/>
+        </w:rPr>
+        <w:t xml:space="preserve">: </w:t>
+      </w:r>
+      <w:r>
+        <w:rPr>
+          <w:rFonts w:ascii="Arial" w:eastAsia="Arial" w:hAnsi="Arial" w:cs="Arial"/>
         </w:rPr>
         <w:t>Kassierer</w:t>
       </w:r>
-      <w:proofErr w:type="spellEnd"/>
-    </w:p>
-    <w:p>
-      <w:pPr>
-        <w:pStyle w:val="KeinLeerraum"/>
-        <w:rPr>
-          <w:lang w:val="en-US"/>
-        </w:rPr>
+    </w:p>
+    <w:p>
+      <w:pPr>
+        <w:pStyle w:val="KeinLeerraum"/>
       </w:pPr>
     </w:p>
     <w:p>
@@ -1728,7 +1772,15 @@
           <w:color w:val="FF0000"/>
           <w:u w:val="single"/>
         </w:rPr>
-        <w:t>UC2: CRUD Kundenverwaltung, Extension 1a</w:t>
+        <w:t xml:space="preserve">UC2: </w:t>
+      </w:r>
+      <w:r>
+        <w:rPr>
+          <w:rFonts w:ascii="Arial" w:eastAsia="Arial" w:hAnsi="Arial" w:cs="Arial"/>
+          <w:color w:val="FF0000"/>
+          <w:u w:val="single"/>
+        </w:rPr>
+        <w:t>Kundenverwaltung, Extension 1a</w:t>
       </w:r>
       <w:r>
         <w:rPr>
@@ -1811,7 +1863,15 @@
           <w:color w:val="FF0000"/>
           <w:u w:val="single"/>
         </w:rPr>
-        <w:t>UC3: CRUD Lagerverwaltung, Extension 1a.</w:t>
+        <w:t>UC3:</w:t>
+      </w:r>
+      <w:r>
+        <w:rPr>
+          <w:rFonts w:ascii="Arial" w:eastAsia="Arial" w:hAnsi="Arial" w:cs="Arial"/>
+          <w:color w:val="FF0000"/>
+          <w:u w:val="single"/>
+        </w:rPr>
+        <w:t xml:space="preserve"> Lagerverwaltung, Extension 1a.</w:t>
       </w:r>
       <w:r>
         <w:rPr>
@@ -2186,7 +2246,7 @@
       <w:pPr>
         <w:pStyle w:val="berschrift1"/>
       </w:pPr>
-      <w:bookmarkStart w:id="1" w:name="_Toc448327387"/>
+      <w:bookmarkStart w:id="2" w:name="_Toc448328856"/>
       <w:proofErr w:type="spellStart"/>
       <w:r>
         <w:rPr>
@@ -2202,7 +2262,7 @@
         </w:rPr>
         <w:t xml:space="preserve"> Case UC2: Preis für Dienstleistung bearbeiten</w:t>
       </w:r>
-      <w:bookmarkEnd w:id="1"/>
+      <w:bookmarkEnd w:id="2"/>
     </w:p>
     <w:p>
       <w:pPr>
@@ -3605,7 +3665,7 @@
           <w:lang w:val="en-US"/>
         </w:rPr>
       </w:pPr>
-      <w:bookmarkStart w:id="2" w:name="_Toc448327388"/>
+      <w:bookmarkStart w:id="3" w:name="_Toc448328857"/>
       <w:r>
         <w:rPr>
           <w:rFonts w:ascii="Arial" w:eastAsia="Arial" w:hAnsi="Arial" w:cs="Arial"/>
@@ -3666,7 +3726,7 @@
         </w:rPr>
         <w:t>bearbeiten</w:t>
       </w:r>
-      <w:bookmarkEnd w:id="2"/>
+      <w:bookmarkEnd w:id="3"/>
       <w:proofErr w:type="spellEnd"/>
     </w:p>
     <w:p>
@@ -4161,11 +4221,15 @@
       <w:pPr>
         <w:pStyle w:val="KeinLeerraum"/>
         <w:ind w:firstLine="708"/>
+        <w:rPr>
+          <w:color w:val="FF0000"/>
+        </w:rPr>
       </w:pPr>
       <w:proofErr w:type="gramStart"/>
       <w:r>
         <w:rPr>
           <w:rFonts w:ascii="Arial" w:eastAsia="Arial" w:hAnsi="Arial" w:cs="Arial"/>
+          <w:color w:val="FF0000"/>
         </w:rPr>
         <w:t>wiederhergestellt</w:t>
       </w:r>
@@ -4173,6 +4237,7 @@
       <w:r>
         <w:rPr>
           <w:rFonts w:ascii="Arial" w:eastAsia="Arial" w:hAnsi="Arial" w:cs="Arial"/>
+          <w:color w:val="FF0000"/>
         </w:rPr>
         <w:t xml:space="preserve"> werden können.</w:t>
       </w:r>
@@ -4186,23 +4251,27 @@
         </w:numPr>
         <w:rPr>
           <w:rFonts w:ascii="Arial" w:eastAsia="Arial" w:hAnsi="Arial" w:cs="Arial"/>
-        </w:rPr>
-      </w:pPr>
-      <w:r>
-        <w:rPr>
-          <w:rFonts w:ascii="Arial" w:eastAsia="Arial" w:hAnsi="Arial" w:cs="Arial"/>
+          <w:color w:val="FF0000"/>
+        </w:rPr>
+      </w:pPr>
+      <w:r>
+        <w:rPr>
+          <w:rFonts w:ascii="Arial" w:eastAsia="Arial" w:hAnsi="Arial" w:cs="Arial"/>
+          <w:color w:val="FF0000"/>
         </w:rPr>
         <w:t>Mosterei-Inhaber startet das System neu, meldet sich an und fordert Wiede</w:t>
       </w:r>
       <w:r>
         <w:rPr>
           <w:rFonts w:ascii="Arial" w:eastAsia="Arial" w:hAnsi="Arial" w:cs="Arial"/>
+          <w:color w:val="FF0000"/>
         </w:rPr>
         <w:t>r</w:t>
       </w:r>
       <w:r>
         <w:rPr>
           <w:rFonts w:ascii="Arial" w:eastAsia="Arial" w:hAnsi="Arial" w:cs="Arial"/>
+          <w:color w:val="FF0000"/>
         </w:rPr>
         <w:t>herstellung eines früheren Zustandes an.</w:t>
       </w:r>
@@ -4216,11 +4285,13 @@
         </w:numPr>
         <w:rPr>
           <w:rFonts w:ascii="Arial" w:eastAsia="Arial" w:hAnsi="Arial" w:cs="Arial"/>
-        </w:rPr>
-      </w:pPr>
-      <w:r>
-        <w:rPr>
-          <w:rFonts w:ascii="Arial" w:eastAsia="Arial" w:hAnsi="Arial" w:cs="Arial"/>
+          <w:color w:val="FF0000"/>
+        </w:rPr>
+      </w:pPr>
+      <w:r>
+        <w:rPr>
+          <w:rFonts w:ascii="Arial" w:eastAsia="Arial" w:hAnsi="Arial" w:cs="Arial"/>
+          <w:color w:val="FF0000"/>
         </w:rPr>
         <w:t>System rekonstruiert früheren Zustand.</w:t>
       </w:r>
@@ -4234,11 +4305,13 @@
         </w:numPr>
         <w:rPr>
           <w:rFonts w:ascii="Arial" w:eastAsia="Arial" w:hAnsi="Arial" w:cs="Arial"/>
-        </w:rPr>
-      </w:pPr>
-      <w:r>
-        <w:rPr>
-          <w:rFonts w:ascii="Arial" w:eastAsia="Arial" w:hAnsi="Arial" w:cs="Arial"/>
+          <w:color w:val="FF0000"/>
+        </w:rPr>
+      </w:pPr>
+      <w:r>
+        <w:rPr>
+          <w:rFonts w:ascii="Arial" w:eastAsia="Arial" w:hAnsi="Arial" w:cs="Arial"/>
+          <w:color w:val="FF0000"/>
         </w:rPr>
         <w:t>System entdeckt Anomalien, die Wiederherstellung verhindern:</w:t>
       </w:r>
@@ -4252,11 +4325,13 @@
         </w:numPr>
         <w:rPr>
           <w:rFonts w:ascii="Arial" w:eastAsia="Arial" w:hAnsi="Arial" w:cs="Arial"/>
-        </w:rPr>
-      </w:pPr>
-      <w:r>
-        <w:rPr>
-          <w:rFonts w:ascii="Arial" w:eastAsia="Arial" w:hAnsi="Arial" w:cs="Arial"/>
+          <w:color w:val="FF0000"/>
+        </w:rPr>
+      </w:pPr>
+      <w:r>
+        <w:rPr>
+          <w:rFonts w:ascii="Arial" w:eastAsia="Arial" w:hAnsi="Arial" w:cs="Arial"/>
+          <w:color w:val="FF0000"/>
         </w:rPr>
         <w:t>System signalisiert Fehler zum Mosterei-Inhaber, speichert den Fehler ab und geht in einen sauberen Zustand über.</w:t>
       </w:r>
@@ -4271,11 +4346,13 @@
         <w:rPr>
           <w:rStyle w:val="normaltextrun"/>
           <w:rFonts w:ascii="Arial" w:eastAsia="Arial" w:hAnsi="Arial" w:cs="Arial"/>
-        </w:rPr>
-      </w:pPr>
-      <w:r>
-        <w:rPr>
-          <w:rFonts w:ascii="Arial" w:eastAsia="Arial" w:hAnsi="Arial" w:cs="Arial"/>
+          <w:color w:val="FF0000"/>
+        </w:rPr>
+      </w:pPr>
+      <w:r>
+        <w:rPr>
+          <w:rFonts w:ascii="Arial" w:eastAsia="Arial" w:hAnsi="Arial" w:cs="Arial"/>
+          <w:color w:val="FF0000"/>
         </w:rPr>
         <w:t>Mosterei-Inhaber startet Programm neu.</w:t>
       </w:r>
@@ -5079,7 +5156,7 @@
       <w:pPr>
         <w:pStyle w:val="berschrift1"/>
       </w:pPr>
-      <w:bookmarkStart w:id="3" w:name="_Toc448327389"/>
+      <w:bookmarkStart w:id="4" w:name="_Toc448328858"/>
       <w:proofErr w:type="spellStart"/>
       <w:r>
         <w:rPr>
@@ -5095,7 +5172,7 @@
         </w:rPr>
         <w:t xml:space="preserve"> Case UC4: Kunde bearbeiten</w:t>
       </w:r>
-      <w:bookmarkEnd w:id="3"/>
+      <w:bookmarkEnd w:id="4"/>
     </w:p>
     <w:p>
       <w:pPr>
@@ -5454,7 +5531,26 @@
           <w:sz w:val="22"/>
           <w:szCs w:val="22"/>
         </w:rPr>
-        <w:t>System fordert Name, Vorname, Adresse, Telefonnummer des Kunden.</w:t>
+        <w:t xml:space="preserve">System fordert Name, Vorname, </w:t>
+      </w:r>
+      <w:r>
+        <w:rPr>
+          <w:rStyle w:val="normaltextrun"/>
+          <w:rFonts w:ascii="Arial" w:eastAsia="Arial" w:hAnsi="Arial" w:cs="Arial"/>
+          <w:color w:val="FF0000"/>
+          <w:sz w:val="22"/>
+          <w:szCs w:val="22"/>
+        </w:rPr>
+        <w:t>Adresse</w:t>
+      </w:r>
+      <w:r>
+        <w:rPr>
+          <w:rStyle w:val="normaltextrun"/>
+          <w:rFonts w:ascii="Arial" w:eastAsia="Arial" w:hAnsi="Arial" w:cs="Arial"/>
+          <w:sz w:val="22"/>
+          <w:szCs w:val="22"/>
+        </w:rPr>
+        <w:t>, Telefonnummer des Kunden.</w:t>
       </w:r>
     </w:p>
     <w:p>
@@ -6194,7 +6290,7 @@
       <w:pPr>
         <w:pStyle w:val="berschrift1"/>
       </w:pPr>
-      <w:bookmarkStart w:id="4" w:name="_Toc448327390"/>
+      <w:bookmarkStart w:id="5" w:name="_Toc448328859"/>
       <w:proofErr w:type="spellStart"/>
       <w:r>
         <w:rPr>
@@ -6246,7 +6342,7 @@
         </w:rPr>
         <w:t xml:space="preserve"> bearbeiten</w:t>
       </w:r>
-      <w:bookmarkEnd w:id="4"/>
+      <w:bookmarkEnd w:id="5"/>
     </w:p>
     <w:p>
       <w:pPr>
@@ -7717,36 +7813,18 @@
           <w:rStyle w:val="normaltextrun"/>
           <w:b/>
           <w:bCs/>
-        </w:rPr>
-      </w:pPr>
-      <w:r>
-        <w:rPr>
-          <w:rStyle w:val="normaltextrun"/>
-          <w:rFonts w:ascii="Arial" w:eastAsia="Arial" w:hAnsi="Arial" w:cs="Arial"/>
-          <w:b/>
-          <w:bCs/>
-        </w:rPr>
-        <w:t xml:space="preserve">Open </w:t>
-      </w:r>
-      <w:proofErr w:type="spellStart"/>
-      <w:r>
-        <w:rPr>
-          <w:rStyle w:val="normaltextrun"/>
-          <w:rFonts w:ascii="Arial" w:eastAsia="Arial" w:hAnsi="Arial" w:cs="Arial"/>
-          <w:b/>
-          <w:bCs/>
-        </w:rPr>
-        <w:t>Issus</w:t>
-      </w:r>
-      <w:proofErr w:type="spellEnd"/>
-      <w:r>
-        <w:rPr>
-          <w:rStyle w:val="normaltextrun"/>
-          <w:rFonts w:ascii="Arial" w:eastAsia="Arial" w:hAnsi="Arial" w:cs="Arial"/>
-          <w:b/>
-          <w:bCs/>
-        </w:rPr>
-        <w:t>:</w:t>
+          <w:lang w:val="en-US"/>
+        </w:rPr>
+      </w:pPr>
+      <w:r>
+        <w:rPr>
+          <w:rStyle w:val="normaltextrun"/>
+          <w:rFonts w:ascii="Arial" w:eastAsia="Arial" w:hAnsi="Arial" w:cs="Arial"/>
+          <w:b/>
+          <w:bCs/>
+          <w:lang w:val="en-US"/>
+        </w:rPr>
+        <w:t>Open Issus:</w:t>
       </w:r>
     </w:p>
     <w:p>
@@ -7754,6 +7832,7 @@
         <w:pStyle w:val="KeinLeerraum"/>
         <w:rPr>
           <w:rFonts w:ascii="Calibri" w:hAnsi="Calibri" w:cs="Segoe UI"/>
+          <w:lang w:val="en-US"/>
         </w:rPr>
       </w:pPr>
     </w:p>
@@ -7761,11 +7840,13 @@
       <w:pPr>
         <w:rPr>
           <w:rFonts w:ascii="Calibri" w:hAnsi="Calibri" w:cs="Segoe UI"/>
-        </w:rPr>
-      </w:pPr>
-      <w:r>
-        <w:rPr>
-          <w:rFonts w:ascii="Arial" w:eastAsia="Arial" w:hAnsi="Arial" w:cs="Arial"/>
+          <w:lang w:val="en-US"/>
+        </w:rPr>
+      </w:pPr>
+      <w:r>
+        <w:rPr>
+          <w:rFonts w:ascii="Arial" w:eastAsia="Arial" w:hAnsi="Arial" w:cs="Arial"/>
+          <w:lang w:val="en-US"/>
         </w:rPr>
         <w:br w:type="page"/>
       </w:r>
@@ -7777,7 +7858,7 @@
           <w:lang w:val="en-US"/>
         </w:rPr>
       </w:pPr>
-      <w:bookmarkStart w:id="5" w:name="_Toc448327391"/>
+      <w:bookmarkStart w:id="6" w:name="_Toc448328860"/>
       <w:r>
         <w:rPr>
           <w:rFonts w:ascii="Arial" w:eastAsia="Arial" w:hAnsi="Arial" w:cs="Arial"/>
@@ -7810,7 +7891,7 @@
         </w:rPr>
         <w:t>anlegen</w:t>
       </w:r>
-      <w:bookmarkEnd w:id="5"/>
+      <w:bookmarkEnd w:id="6"/>
       <w:proofErr w:type="spellEnd"/>
     </w:p>
     <w:p>
@@ -8887,7 +8968,7 @@
           <w:lang w:val="en-US"/>
         </w:rPr>
       </w:pPr>
-      <w:bookmarkStart w:id="6" w:name="_Toc448327392"/>
+      <w:bookmarkStart w:id="7" w:name="_Toc448328861"/>
       <w:r>
         <w:rPr>
           <w:rFonts w:ascii="Arial" w:eastAsia="Arial" w:hAnsi="Arial" w:cs="Arial"/>
@@ -8920,7 +9001,7 @@
         </w:rPr>
         <w:t>ändern</w:t>
       </w:r>
-      <w:bookmarkEnd w:id="6"/>
+      <w:bookmarkEnd w:id="7"/>
       <w:proofErr w:type="spellEnd"/>
     </w:p>
     <w:p>
@@ -9443,8 +9524,6 @@
         </w:rPr>
         <w:t>.</w:t>
       </w:r>
-      <w:bookmarkStart w:id="7" w:name="_GoBack"/>
-      <w:bookmarkEnd w:id="7"/>
       <w:r>
         <w:rPr>
           <w:rFonts w:ascii="Arial" w:eastAsia="Arial" w:hAnsi="Arial" w:cs="Arial"/>
@@ -10017,14 +10096,14 @@
           <w:lang w:val="en-US"/>
         </w:rPr>
       </w:pPr>
-      <w:bookmarkStart w:id="8" w:name="_Toc448327393"/>
+      <w:bookmarkStart w:id="8" w:name="_Toc448328862"/>
       <w:r>
         <w:rPr>
           <w:rFonts w:ascii="Arial" w:eastAsia="Arial" w:hAnsi="Arial" w:cs="Arial"/>
           <w:lang w:val="en-US"/>
         </w:rPr>
         <w:lastRenderedPageBreak/>
-        <w:t xml:space="preserve">Use Case UC8: CRUD </w:t>
+        <w:t xml:space="preserve">Use Case UC8: </w:t>
       </w:r>
       <w:proofErr w:type="spellStart"/>
       <w:r>
@@ -10957,25 +11036,43 @@
           <w:sz w:val="22"/>
           <w:szCs w:val="22"/>
         </w:rPr>
-        <w:t>System gibt eine Fehlerwarnung aus und vermerkt den                   Fehler, </w:t>
-      </w:r>
-      <w:r>
-        <w:rPr>
-          <w:rStyle w:val="apple-converted-space"/>
-          <w:rFonts w:ascii="Arial" w:eastAsia="Arial" w:hAnsi="Arial" w:cs="Arial"/>
-          <w:sz w:val="22"/>
-          <w:szCs w:val="22"/>
-        </w:rPr>
-        <w:t> </w:t>
-      </w:r>
-      <w:r>
-        <w:rPr>
-          <w:rStyle w:val="normaltextrun"/>
-          <w:rFonts w:ascii="Arial" w:eastAsia="Arial" w:hAnsi="Arial" w:cs="Arial"/>
-          <w:sz w:val="22"/>
-          <w:szCs w:val="22"/>
-        </w:rPr>
-        <w:t>übergibt aber einen sauberen Zustand</w:t>
+        <w:t>System gibt eine Fehlerwarnung aus und</w:t>
+      </w:r>
+      <w:r>
+        <w:rPr>
+          <w:rStyle w:val="normaltextrun"/>
+          <w:rFonts w:ascii="Arial" w:eastAsia="Arial" w:hAnsi="Arial" w:cs="Arial"/>
+          <w:sz w:val="22"/>
+          <w:szCs w:val="22"/>
+        </w:rPr>
+        <w:t xml:space="preserve"> vermerkt den </w:t>
+      </w:r>
+      <w:r>
+        <w:rPr>
+          <w:rStyle w:val="normaltextrun"/>
+          <w:rFonts w:ascii="Arial" w:eastAsia="Arial" w:hAnsi="Arial" w:cs="Arial"/>
+          <w:sz w:val="22"/>
+          <w:szCs w:val="22"/>
+        </w:rPr>
+        <w:t>Fe</w:t>
+      </w:r>
+      <w:r>
+        <w:rPr>
+          <w:rStyle w:val="normaltextrun"/>
+          <w:rFonts w:ascii="Arial" w:eastAsia="Arial" w:hAnsi="Arial" w:cs="Arial"/>
+          <w:sz w:val="22"/>
+          <w:szCs w:val="22"/>
+        </w:rPr>
+        <w:t>h</w:t>
+      </w:r>
+      <w:r>
+        <w:rPr>
+          <w:rStyle w:val="normaltextrun"/>
+          <w:rFonts w:ascii="Arial" w:eastAsia="Arial" w:hAnsi="Arial" w:cs="Arial"/>
+          <w:sz w:val="22"/>
+          <w:szCs w:val="22"/>
+        </w:rPr>
+        <w:t>ler, übergibt aber einen sauberen Zustand</w:t>
       </w:r>
       <w:r>
         <w:rPr>
@@ -12180,7 +12277,7 @@
           <w:sz w:val="22"/>
           <w:szCs w:val="22"/>
         </w:rPr>
-        <w:t>Sind nach Auswahl eines Kunden dessen vereinbarte bzw. vergangene Termine ei</w:t>
+        <w:t>Sind nach Auswahl eines Kunden dessen vereinbarte bzw. vergangene Termine einse</w:t>
       </w:r>
       <w:r>
         <w:rPr>
@@ -12189,7 +12286,7 @@
           <w:sz w:val="22"/>
           <w:szCs w:val="22"/>
         </w:rPr>
-        <w:t>n</w:t>
+        <w:t>h</w:t>
       </w:r>
       <w:r>
         <w:rPr>
@@ -12198,7 +12295,7 @@
           <w:sz w:val="22"/>
           <w:szCs w:val="22"/>
         </w:rPr>
-        <w:t>sehbar?</w:t>
+        <w:t>bar?</w:t>
       </w:r>
     </w:p>
     <w:p>
@@ -12279,7 +12376,7 @@
       <w:pPr>
         <w:pStyle w:val="berschrift1"/>
       </w:pPr>
-      <w:bookmarkStart w:id="9" w:name="_Toc448327394"/>
+      <w:bookmarkStart w:id="9" w:name="_Toc448328863"/>
       <w:proofErr w:type="spellStart"/>
       <w:r>
         <w:rPr>
@@ -12311,7 +12408,7 @@
         <w:rPr>
           <w:rFonts w:ascii="Arial" w:eastAsia="Arial" w:hAnsi="Arial" w:cs="Arial"/>
         </w:rPr>
-        <w:t>CRUD Mitarbeiterschicht bearbeiten</w:t>
+        <w:t>Mitarbeiterschicht bearbeiten</w:t>
       </w:r>
       <w:bookmarkEnd w:id="9"/>
     </w:p>
@@ -13533,7 +13630,43 @@
           <w:sz w:val="22"/>
           <w:szCs w:val="22"/>
         </w:rPr>
-        <w:t>1. System präsentiert nach entsprechendem Mitarbeiter gefilterten                                            Schichtplan.</w:t>
+        <w:t>1. System präsentiert nach entsprechendem Mitarbeiter gefilterten</w:t>
+      </w:r>
+      <w:r>
+        <w:rPr>
+          <w:rStyle w:val="normaltextrun"/>
+          <w:rFonts w:ascii="Arial" w:eastAsia="Arial" w:hAnsi="Arial" w:cs="Arial"/>
+          <w:sz w:val="22"/>
+          <w:szCs w:val="22"/>
+        </w:rPr>
+        <w:t xml:space="preserve"> </w:t>
+      </w:r>
+      <w:r>
+        <w:rPr>
+          <w:rStyle w:val="normaltextrun"/>
+          <w:rFonts w:ascii="Arial" w:eastAsia="Arial" w:hAnsi="Arial" w:cs="Arial"/>
+          <w:sz w:val="22"/>
+          <w:szCs w:val="22"/>
+        </w:rPr>
+        <w:t>Schich</w:t>
+      </w:r>
+      <w:r>
+        <w:rPr>
+          <w:rStyle w:val="normaltextrun"/>
+          <w:rFonts w:ascii="Arial" w:eastAsia="Arial" w:hAnsi="Arial" w:cs="Arial"/>
+          <w:sz w:val="22"/>
+          <w:szCs w:val="22"/>
+        </w:rPr>
+        <w:t>t</w:t>
+      </w:r>
+      <w:r>
+        <w:rPr>
+          <w:rStyle w:val="normaltextrun"/>
+          <w:rFonts w:ascii="Arial" w:eastAsia="Arial" w:hAnsi="Arial" w:cs="Arial"/>
+          <w:sz w:val="22"/>
+          <w:szCs w:val="22"/>
+        </w:rPr>
+        <w:t>plan.</w:t>
       </w:r>
     </w:p>
     <w:p>
@@ -14087,7 +14220,7 @@
       <w:pPr>
         <w:pStyle w:val="berschrift1"/>
       </w:pPr>
-      <w:bookmarkStart w:id="10" w:name="_Toc448327395"/>
+      <w:bookmarkStart w:id="10" w:name="_Toc448328864"/>
       <w:proofErr w:type="spellStart"/>
       <w:r>
         <w:rPr>
@@ -14297,7 +14430,6 @@
           <w:rFonts w:ascii="Arial" w:eastAsia="Arial" w:hAnsi="Arial" w:cs="Arial"/>
           <w:sz w:val="22"/>
           <w:szCs w:val="22"/>
-          <w:u w:val="single"/>
         </w:rPr>
         <w:t>:</w:t>
       </w:r>
@@ -15225,7 +15357,7 @@
           <w:rPr>
             <w:noProof/>
           </w:rPr>
-          <w:t>11</w:t>
+          <w:t>1</w:t>
         </w:r>
         <w:r>
           <w:fldChar w:fldCharType="end"/>
@@ -16640,14 +16772,14 @@
   <w:abstractNum w:abstractNumId="14">
     <w:nsid w:val="268F79F7"/>
     <w:multiLevelType w:val="hybridMultilevel"/>
-    <w:tmpl w:val="88B4DDF4"/>
-    <w:lvl w:ilvl="0" w:tplc="0407000B">
+    <w:tmpl w:val="8EE68072"/>
+    <w:lvl w:ilvl="0" w:tplc="8C74A878">
       <w:start w:val="1"/>
       <w:numFmt w:val="bullet"/>
       <w:lvlText w:val=""/>
       <w:lvlJc w:val="left"/>
       <w:pPr>
-        <w:ind w:left="720" w:hanging="360"/>
+        <w:ind w:left="284" w:hanging="284"/>
       </w:pPr>
       <w:rPr>
         <w:rFonts w:ascii="Wingdings" w:hAnsi="Wingdings" w:hint="default"/>
@@ -20765,7 +20897,7 @@
   <a:extraClrSchemeLst/>
   <a:extLst>
     <a:ext uri="{05A4C25C-085E-4340-85A3-A5531E510DB2}">
-      <thm15:themeFamily xmlns:thm15="http://schemas.microsoft.com/office/thememl/2012/main" xmlns="" name="Office Theme" id="{62F939B6-93AF-4DB8-9C6B-D6C7DFDC589F}" vid="{4A3C46E8-61CC-4603-A589-7422A47A8E4A}"/>
+      <thm15:themeFamily xmlns="" xmlns:thm15="http://schemas.microsoft.com/office/thememl/2012/main" name="Office Theme" id="{62F939B6-93AF-4DB8-9C6B-D6C7DFDC589F}" vid="{4A3C46E8-61CC-4603-A589-7422A47A8E4A}"/>
     </a:ext>
   </a:extLst>
 </a:theme>
@@ -20776,7 +20908,7 @@
 </file>
 
 <file path=customXml/itemProps1.xml><?xml version="1.0" encoding="utf-8"?>
-<ds:datastoreItem xmlns:ds="http://schemas.openxmlformats.org/officeDocument/2006/customXml" ds:itemID="{91DE1916-B61E-4282-943A-FA152FE619B5}">
+<ds:datastoreItem xmlns:ds="http://schemas.openxmlformats.org/officeDocument/2006/customXml" ds:itemID="{2DBAEAA4-2F01-4792-85A1-8FC9F7F98D46}">
   <ds:schemaRefs>
     <ds:schemaRef ds:uri="http://schemas.openxmlformats.org/officeDocument/2006/bibliography"/>
   </ds:schemaRefs>

</xml_diff>